<commit_message>
done with data preprocessing
</commit_message>
<xml_diff>
--- a/documentation/WaterPotability.docx
+++ b/documentation/WaterPotability.docx
@@ -593,6 +593,43 @@
     </w:p>
     <w:p>
       <w:pPr>
+        <w:pStyle w:val="ListParagraph"/>
+        <w:numPr>
+          <w:ilvl w:val="0"/>
+          <w:numId w:val="1"/>
+        </w:numPr>
+        <w:jc w:val="both"/>
+      </w:pPr>
+      <w:r>
+        <w:rPr>
+          <w:b/>
+          <w:bCs/>
+        </w:rPr>
+        <w:t>Y – variable:</w:t>
+      </w:r>
+    </w:p>
+    <w:p>
+      <w:pPr>
+        <w:pStyle w:val="ListParagraph"/>
+        <w:jc w:val="both"/>
+      </w:pPr>
+      <w:proofErr w:type="spellStart"/>
+      <w:r>
+        <w:t>Potebility</w:t>
+      </w:r>
+      <w:proofErr w:type="spellEnd"/>
+      <w:r>
+        <w:t xml:space="preserve"> is the y variable.</w:t>
+      </w:r>
+    </w:p>
+    <w:p>
+      <w:pPr>
+        <w:pStyle w:val="ListParagraph"/>
+        <w:jc w:val="both"/>
+      </w:pPr>
+    </w:p>
+    <w:p>
+      <w:pPr>
         <w:pStyle w:val="Heading1"/>
       </w:pPr>
       <w:r>
@@ -601,7 +638,10 @@
     </w:p>
     <w:p>
       <w:r>
-        <w:t>Imported the dataset in RStudio and saved</w:t>
+        <w:t>Imported the dataset in RStudio</w:t>
+      </w:r>
+      <w:r>
+        <w:t>.</w:t>
       </w:r>
     </w:p>
     <w:p>
@@ -742,6 +782,17 @@
         <w:t>observations</w:t>
       </w:r>
       <w:r>
+        <w:t>(</w:t>
+      </w:r>
+      <w:proofErr w:type="spellStart"/>
+      <w:r>
+        <w:t>i.e</w:t>
+      </w:r>
+      <w:proofErr w:type="spellEnd"/>
+      <w:r>
+        <w:t>: 1434 observations are deleted)</w:t>
+      </w:r>
+      <w:r>
         <w:t>.</w:t>
       </w:r>
     </w:p>
@@ -864,13 +915,7 @@
         <w:rPr>
           <w:highlight w:val="yellow"/>
         </w:rPr>
-        <w:t>data$</w:t>
-      </w:r>
-      <w:r>
-        <w:rPr>
-          <w:highlight w:val="yellow"/>
-        </w:rPr>
-        <w:t>Sulphate</w:t>
+        <w:t>data$Sulphate</w:t>
       </w:r>
       <w:proofErr w:type="spellEnd"/>
       <w:r>
@@ -884,13 +929,7 @@
         <w:rPr>
           <w:highlight w:val="yellow"/>
         </w:rPr>
-        <w:t>data$</w:t>
-      </w:r>
-      <w:r>
-        <w:rPr>
-          <w:highlight w:val="yellow"/>
-        </w:rPr>
-        <w:t>Sulphate</w:t>
+        <w:t>data$Sulphate</w:t>
       </w:r>
       <w:proofErr w:type="spellEnd"/>
       <w:r>
@@ -912,13 +951,7 @@
         <w:rPr>
           <w:highlight w:val="yellow"/>
         </w:rPr>
-        <w:t>data$</w:t>
-      </w:r>
-      <w:r>
-        <w:rPr>
-          <w:highlight w:val="yellow"/>
-        </w:rPr>
-        <w:t>Sulphate</w:t>
+        <w:t>data$Sulphate</w:t>
       </w:r>
       <w:proofErr w:type="spellEnd"/>
       <w:r>
@@ -942,13 +975,7 @@
         <w:rPr>
           <w:highlight w:val="yellow"/>
         </w:rPr>
-        <w:t>data$</w:t>
-      </w:r>
-      <w:r>
-        <w:rPr>
-          <w:highlight w:val="yellow"/>
-        </w:rPr>
-        <w:t>Trihelomethain</w:t>
+        <w:t>data$Trihelomethain</w:t>
       </w:r>
       <w:proofErr w:type="spellEnd"/>
       <w:r>
@@ -962,13 +989,7 @@
         <w:rPr>
           <w:highlight w:val="yellow"/>
         </w:rPr>
-        <w:t>data$</w:t>
-      </w:r>
-      <w:r>
-        <w:rPr>
-          <w:highlight w:val="yellow"/>
-        </w:rPr>
-        <w:t>Trihelomethain</w:t>
+        <w:t>data$Trihelomethain</w:t>
       </w:r>
       <w:proofErr w:type="spellEnd"/>
       <w:r>
@@ -990,13 +1011,7 @@
         <w:rPr>
           <w:highlight w:val="yellow"/>
         </w:rPr>
-        <w:t>data$</w:t>
-      </w:r>
-      <w:r>
-        <w:rPr>
-          <w:highlight w:val="yellow"/>
-        </w:rPr>
-        <w:t>Trihelomethain</w:t>
+        <w:t>data$Trihelomethain</w:t>
       </w:r>
       <w:proofErr w:type="spellEnd"/>
       <w:r>
@@ -1031,215 +1046,539 @@
         </w:rPr>
       </w:pPr>
       <w:r>
-        <w:t xml:space="preserve">Replacing ‘Na’ values with </w:t>
-      </w:r>
-      <w:r>
+        <w:t>Replacing ‘Na’ values with median of data</w:t>
+      </w:r>
+      <w:r>
+        <w:br/>
+      </w:r>
+      <w:proofErr w:type="spellStart"/>
+      <w:r>
+        <w:rPr>
+          <w:highlight w:val="yellow"/>
+        </w:rPr>
+        <w:t>data$ph</w:t>
+      </w:r>
+      <w:proofErr w:type="spellEnd"/>
+      <w:r>
+        <w:rPr>
+          <w:highlight w:val="yellow"/>
+        </w:rPr>
+        <w:t>[which(is.na(</w:t>
+      </w:r>
+      <w:proofErr w:type="spellStart"/>
+      <w:r>
+        <w:rPr>
+          <w:highlight w:val="yellow"/>
+        </w:rPr>
+        <w:t>data$ph</w:t>
+      </w:r>
+      <w:proofErr w:type="spellEnd"/>
+      <w:r>
+        <w:rPr>
+          <w:highlight w:val="yellow"/>
+        </w:rPr>
+        <w:t xml:space="preserve">))] = </w:t>
+      </w:r>
+      <w:proofErr w:type="gramStart"/>
+      <w:r>
+        <w:rPr>
+          <w:highlight w:val="yellow"/>
+        </w:rPr>
         <w:t>median</w:t>
       </w:r>
       <w:r>
-        <w:t xml:space="preserve"> of data</w:t>
-      </w:r>
-      <w:r>
+        <w:rPr>
+          <w:highlight w:val="yellow"/>
+        </w:rPr>
+        <w:t>(</w:t>
+      </w:r>
+      <w:proofErr w:type="spellStart"/>
+      <w:proofErr w:type="gramEnd"/>
+      <w:r>
+        <w:rPr>
+          <w:highlight w:val="yellow"/>
+        </w:rPr>
+        <w:t>data$ph</w:t>
+      </w:r>
+      <w:proofErr w:type="spellEnd"/>
+      <w:r>
+        <w:rPr>
+          <w:highlight w:val="yellow"/>
+        </w:rPr>
+        <w:t xml:space="preserve">, na.rm = TRUE) </w:t>
+      </w:r>
+    </w:p>
+    <w:p>
+      <w:pPr>
+        <w:pStyle w:val="ListParagraph"/>
+        <w:ind w:left="1080"/>
+        <w:rPr>
+          <w:highlight w:val="yellow"/>
+        </w:rPr>
+      </w:pPr>
+      <w:proofErr w:type="spellStart"/>
+      <w:r>
+        <w:rPr>
+          <w:highlight w:val="yellow"/>
+        </w:rPr>
+        <w:t>data$Sulphate</w:t>
+      </w:r>
+      <w:proofErr w:type="spellEnd"/>
+      <w:r>
+        <w:rPr>
+          <w:highlight w:val="yellow"/>
+        </w:rPr>
+        <w:t>[which(is.na(</w:t>
+      </w:r>
+      <w:proofErr w:type="spellStart"/>
+      <w:r>
+        <w:rPr>
+          <w:highlight w:val="yellow"/>
+        </w:rPr>
+        <w:t>data$Sulphate</w:t>
+      </w:r>
+      <w:proofErr w:type="spellEnd"/>
+      <w:r>
+        <w:rPr>
+          <w:highlight w:val="yellow"/>
+        </w:rPr>
+        <w:t xml:space="preserve">))] = </w:t>
+      </w:r>
+      <w:proofErr w:type="gramStart"/>
+      <w:r>
+        <w:rPr>
+          <w:highlight w:val="yellow"/>
+        </w:rPr>
+        <w:t>median</w:t>
+      </w:r>
+      <w:r>
+        <w:rPr>
+          <w:highlight w:val="yellow"/>
+        </w:rPr>
+        <w:t>(</w:t>
+      </w:r>
+      <w:proofErr w:type="spellStart"/>
+      <w:proofErr w:type="gramEnd"/>
+      <w:r>
+        <w:rPr>
+          <w:highlight w:val="yellow"/>
+        </w:rPr>
+        <w:t>data$Sulphate</w:t>
+      </w:r>
+      <w:proofErr w:type="spellEnd"/>
+      <w:r>
+        <w:rPr>
+          <w:highlight w:val="yellow"/>
+        </w:rPr>
+        <w:t>, na.rm = TRUE)</w:t>
+      </w:r>
+    </w:p>
+    <w:p>
+      <w:pPr>
+        <w:pStyle w:val="ListParagraph"/>
+        <w:ind w:left="1080"/>
+      </w:pPr>
+      <w:proofErr w:type="spellStart"/>
+      <w:r>
+        <w:rPr>
+          <w:highlight w:val="yellow"/>
+        </w:rPr>
+        <w:t>data$Trihelomethain</w:t>
+      </w:r>
+      <w:proofErr w:type="spellEnd"/>
+      <w:r>
+        <w:rPr>
+          <w:highlight w:val="yellow"/>
+        </w:rPr>
+        <w:t>[which(is.na(</w:t>
+      </w:r>
+      <w:proofErr w:type="spellStart"/>
+      <w:r>
+        <w:rPr>
+          <w:highlight w:val="yellow"/>
+        </w:rPr>
+        <w:t>data$Trihelomethain</w:t>
+      </w:r>
+      <w:proofErr w:type="spellEnd"/>
+      <w:r>
+        <w:rPr>
+          <w:highlight w:val="yellow"/>
+        </w:rPr>
+        <w:t xml:space="preserve">))] = </w:t>
+      </w:r>
+      <w:proofErr w:type="gramStart"/>
+      <w:r>
+        <w:rPr>
+          <w:highlight w:val="yellow"/>
+        </w:rPr>
+        <w:t>median</w:t>
+      </w:r>
+      <w:r>
+        <w:rPr>
+          <w:highlight w:val="yellow"/>
+        </w:rPr>
+        <w:t>(</w:t>
+      </w:r>
+      <w:proofErr w:type="spellStart"/>
+      <w:proofErr w:type="gramEnd"/>
+      <w:r>
+        <w:rPr>
+          <w:highlight w:val="yellow"/>
+        </w:rPr>
+        <w:t>data$Trihelomethain</w:t>
+      </w:r>
+      <w:proofErr w:type="spellEnd"/>
+      <w:r>
+        <w:rPr>
+          <w:highlight w:val="yellow"/>
+        </w:rPr>
+        <w:t>, na.rm = TRUE)</w:t>
+      </w:r>
+    </w:p>
+    <w:p>
+      <w:r>
+        <w:t xml:space="preserve">(I’ll work on the median </w:t>
+      </w:r>
+      <w:proofErr w:type="spellStart"/>
+      <w:r>
+        <w:t>imputated</w:t>
+      </w:r>
+      <w:proofErr w:type="spellEnd"/>
+      <w:r>
+        <w:t xml:space="preserve"> dataset </w:t>
+      </w:r>
+      <w:proofErr w:type="gramStart"/>
+      <w:r>
+        <w:t xml:space="preserve">as  </w:t>
+      </w:r>
+      <w:r>
+        <w:t>it</w:t>
+      </w:r>
+      <w:proofErr w:type="gramEnd"/>
+      <w:r>
+        <w:t xml:space="preserve"> is</w:t>
+      </w:r>
+      <w:r>
+        <w:t xml:space="preserve"> more robust against outliers and would retain the entire dataset</w:t>
+      </w:r>
+      <w:r>
+        <w:t>)</w:t>
+      </w:r>
+    </w:p>
+    <w:p>
+      <w:pPr>
+        <w:pStyle w:val="ListParagraph"/>
+        <w:ind w:left="1080"/>
+      </w:pPr>
+    </w:p>
+    <w:p>
+      <w:pPr>
+        <w:pStyle w:val="ListParagraph"/>
+        <w:numPr>
+          <w:ilvl w:val="0"/>
+          <w:numId w:val="3"/>
+        </w:numPr>
+      </w:pPr>
+      <w:r>
+        <w:rPr>
+          <w:b/>
+          <w:bCs/>
+        </w:rPr>
+        <w:t xml:space="preserve">Class Imbalance: </w:t>
+      </w:r>
+      <w:r>
+        <w:rPr>
+          <w:b/>
+          <w:bCs/>
+        </w:rPr>
         <w:br/>
       </w:r>
-      <w:proofErr w:type="spellStart"/>
-      <w:r>
-        <w:rPr>
-          <w:highlight w:val="yellow"/>
-        </w:rPr>
-        <w:t>data$ph</w:t>
-      </w:r>
-      <w:proofErr w:type="spellEnd"/>
-      <w:r>
-        <w:rPr>
-          <w:highlight w:val="yellow"/>
-        </w:rPr>
-        <w:t>[which(is.na(</w:t>
-      </w:r>
-      <w:proofErr w:type="spellStart"/>
-      <w:r>
-        <w:rPr>
-          <w:highlight w:val="yellow"/>
-        </w:rPr>
-        <w:t>data$ph</w:t>
-      </w:r>
-      <w:proofErr w:type="spellEnd"/>
-      <w:r>
-        <w:rPr>
-          <w:highlight w:val="yellow"/>
-        </w:rPr>
-        <w:t xml:space="preserve">))] = </w:t>
+      <w:r>
+        <w:t>T</w:t>
+      </w:r>
+      <w:r>
+        <w:t>his is a classification problem statement</w:t>
+      </w:r>
+      <w:r>
+        <w:t xml:space="preserve">, and it has two classes, ‘1’ and ‘0’. There are 1278 observations in class ‘1’ and 1998 observations in class ‘0’. So, the </w:t>
+      </w:r>
+      <w:r>
+        <w:t>classes are partially balanced.</w:t>
+      </w:r>
+    </w:p>
+    <w:p>
+      <w:pPr>
+        <w:rPr>
+          <w:b/>
+          <w:bCs/>
+        </w:rPr>
+      </w:pPr>
+      <w:r>
+        <w:rPr>
+          <w:b/>
+          <w:bCs/>
+        </w:rPr>
+        <w:br w:type="page"/>
+      </w:r>
+    </w:p>
+    <w:p>
+      <w:pPr>
+        <w:pStyle w:val="ListParagraph"/>
+        <w:numPr>
+          <w:ilvl w:val="0"/>
+          <w:numId w:val="3"/>
+        </w:numPr>
+      </w:pPr>
+      <w:r>
+        <w:rPr>
+          <w:b/>
+          <w:bCs/>
+        </w:rPr>
+        <w:lastRenderedPageBreak/>
+        <w:t>Normalization:</w:t>
+      </w:r>
+      <w:r>
+        <w:t xml:space="preserve"> </w:t>
+      </w:r>
+      <w:r>
+        <w:br/>
+      </w:r>
+      <w:r>
+        <w:t xml:space="preserve">The dataset contains a vast range so normalization is necessary. </w:t>
+      </w:r>
+    </w:p>
+    <w:p>
+      <w:pPr>
+        <w:pStyle w:val="ListParagraph"/>
+        <w:jc w:val="center"/>
+      </w:pPr>
+    </w:p>
+    <w:p>
+      <w:pPr>
+        <w:pStyle w:val="ListParagraph"/>
+        <w:jc w:val="center"/>
+      </w:pPr>
+      <m:oMathPara>
+        <m:oMath>
+          <m:sSub>
+            <m:sSubPr>
+              <m:ctrlPr>
+                <w:rPr>
+                  <w:rFonts w:ascii="Cambria Math" w:hAnsi="Cambria Math"/>
+                  <w:i/>
+                </w:rPr>
+              </m:ctrlPr>
+            </m:sSubPr>
+            <m:e>
+              <m:r>
+                <w:rPr>
+                  <w:rFonts w:ascii="Cambria Math" w:hAnsi="Cambria Math"/>
+                </w:rPr>
+                <m:t>X</m:t>
+              </m:r>
+            </m:e>
+            <m:sub>
+              <m:r>
+                <w:rPr>
+                  <w:rFonts w:ascii="Cambria Math" w:hAnsi="Cambria Math"/>
+                </w:rPr>
+                <m:t>norm</m:t>
+              </m:r>
+            </m:sub>
+          </m:sSub>
+          <m:r>
+            <w:rPr>
+              <w:rFonts w:ascii="Cambria Math" w:hAnsi="Cambria Math"/>
+            </w:rPr>
+            <m:t>=</m:t>
+          </m:r>
+          <m:f>
+            <m:fPr>
+              <m:ctrlPr>
+                <w:rPr>
+                  <w:rFonts w:ascii="Cambria Math" w:hAnsi="Cambria Math"/>
+                  <w:i/>
+                </w:rPr>
+              </m:ctrlPr>
+            </m:fPr>
+            <m:num>
+              <m:r>
+                <w:rPr>
+                  <w:rFonts w:ascii="Cambria Math" w:hAnsi="Cambria Math"/>
+                </w:rPr>
+                <m:t>X-</m:t>
+              </m:r>
+              <m:sSub>
+                <m:sSubPr>
+                  <m:ctrlPr>
+                    <w:rPr>
+                      <w:rFonts w:ascii="Cambria Math" w:hAnsi="Cambria Math"/>
+                      <w:i/>
+                    </w:rPr>
+                  </m:ctrlPr>
+                </m:sSubPr>
+                <m:e>
+                  <m:r>
+                    <w:rPr>
+                      <w:rFonts w:ascii="Cambria Math" w:hAnsi="Cambria Math"/>
+                    </w:rPr>
+                    <m:t>X</m:t>
+                  </m:r>
+                </m:e>
+                <m:sub>
+                  <m:r>
+                    <w:rPr>
+                      <w:rFonts w:ascii="Cambria Math" w:hAnsi="Cambria Math"/>
+                    </w:rPr>
+                    <m:t>min</m:t>
+                  </m:r>
+                </m:sub>
+              </m:sSub>
+            </m:num>
+            <m:den>
+              <m:sSub>
+                <m:sSubPr>
+                  <m:ctrlPr>
+                    <w:rPr>
+                      <w:rFonts w:ascii="Cambria Math" w:hAnsi="Cambria Math"/>
+                      <w:i/>
+                    </w:rPr>
+                  </m:ctrlPr>
+                </m:sSubPr>
+                <m:e>
+                  <m:r>
+                    <w:rPr>
+                      <w:rFonts w:ascii="Cambria Math" w:hAnsi="Cambria Math"/>
+                    </w:rPr>
+                    <m:t>X</m:t>
+                  </m:r>
+                </m:e>
+                <m:sub>
+                  <m:r>
+                    <w:rPr>
+                      <w:rFonts w:ascii="Cambria Math" w:hAnsi="Cambria Math"/>
+                    </w:rPr>
+                    <m:t>max</m:t>
+                  </m:r>
+                </m:sub>
+              </m:sSub>
+              <m:r>
+                <w:rPr>
+                  <w:rFonts w:ascii="Cambria Math" w:hAnsi="Cambria Math"/>
+                </w:rPr>
+                <m:t xml:space="preserve">- </m:t>
+              </m:r>
+              <m:sSub>
+                <m:sSubPr>
+                  <m:ctrlPr>
+                    <w:rPr>
+                      <w:rFonts w:ascii="Cambria Math" w:hAnsi="Cambria Math"/>
+                      <w:i/>
+                    </w:rPr>
+                  </m:ctrlPr>
+                </m:sSubPr>
+                <m:e>
+                  <m:r>
+                    <w:rPr>
+                      <w:rFonts w:ascii="Cambria Math" w:hAnsi="Cambria Math"/>
+                    </w:rPr>
+                    <m:t>X</m:t>
+                  </m:r>
+                </m:e>
+                <m:sub>
+                  <m:r>
+                    <w:rPr>
+                      <w:rFonts w:ascii="Cambria Math" w:hAnsi="Cambria Math"/>
+                    </w:rPr>
+                    <m:t>min</m:t>
+                  </m:r>
+                </m:sub>
+              </m:sSub>
+            </m:den>
+          </m:f>
+        </m:oMath>
+      </m:oMathPara>
+    </w:p>
+    <w:p>
+      <w:pPr>
+        <w:pStyle w:val="ListParagraph"/>
+        <w:jc w:val="center"/>
+      </w:pPr>
+    </w:p>
+    <w:p>
+      <w:pPr>
+        <w:pStyle w:val="ListParagraph"/>
+        <w:jc w:val="both"/>
+      </w:pPr>
+      <w:r>
+        <w:t xml:space="preserve">Created a function of the above equation and applied it to all the columns excluding index and potability using </w:t>
+      </w:r>
+      <w:r>
+        <w:t xml:space="preserve">the </w:t>
       </w:r>
       <w:proofErr w:type="gramStart"/>
       <w:r>
-        <w:rPr>
-          <w:highlight w:val="yellow"/>
-        </w:rPr>
-        <w:t>median</w:t>
-      </w:r>
-      <w:r>
-        <w:rPr>
-          <w:highlight w:val="yellow"/>
-        </w:rPr>
-        <w:t>(</w:t>
-      </w:r>
-      <w:proofErr w:type="spellStart"/>
+        <w:t>apply(</w:t>
+      </w:r>
       <w:proofErr w:type="gramEnd"/>
       <w:r>
-        <w:rPr>
-          <w:highlight w:val="yellow"/>
-        </w:rPr>
-        <w:t>data$ph</w:t>
-      </w:r>
-      <w:proofErr w:type="spellEnd"/>
-      <w:r>
-        <w:rPr>
-          <w:highlight w:val="yellow"/>
-        </w:rPr>
-        <w:t xml:space="preserve">, na.rm = TRUE) </w:t>
-      </w:r>
-    </w:p>
-    <w:p>
-      <w:pPr>
-        <w:pStyle w:val="ListParagraph"/>
-        <w:ind w:left="1080"/>
-        <w:rPr>
-          <w:highlight w:val="yellow"/>
-        </w:rPr>
-      </w:pPr>
-      <w:proofErr w:type="spellStart"/>
-      <w:r>
-        <w:rPr>
-          <w:highlight w:val="yellow"/>
-        </w:rPr>
-        <w:t>data$Sulphate</w:t>
-      </w:r>
-      <w:proofErr w:type="spellEnd"/>
-      <w:r>
-        <w:rPr>
-          <w:highlight w:val="yellow"/>
-        </w:rPr>
-        <w:t>[which(is.na(</w:t>
-      </w:r>
-      <w:proofErr w:type="spellStart"/>
-      <w:r>
-        <w:rPr>
-          <w:highlight w:val="yellow"/>
-        </w:rPr>
-        <w:t>data$Sulphate</w:t>
-      </w:r>
-      <w:proofErr w:type="spellEnd"/>
-      <w:r>
-        <w:rPr>
-          <w:highlight w:val="yellow"/>
-        </w:rPr>
-        <w:t xml:space="preserve">))] = </w:t>
-      </w:r>
-      <w:proofErr w:type="gramStart"/>
-      <w:r>
-        <w:rPr>
-          <w:highlight w:val="yellow"/>
-        </w:rPr>
-        <w:t>median</w:t>
-      </w:r>
-      <w:r>
-        <w:rPr>
-          <w:highlight w:val="yellow"/>
-        </w:rPr>
-        <w:t>(</w:t>
-      </w:r>
-      <w:proofErr w:type="spellStart"/>
-      <w:proofErr w:type="gramEnd"/>
-      <w:r>
-        <w:rPr>
-          <w:highlight w:val="yellow"/>
-        </w:rPr>
-        <w:t>data$Sulphate</w:t>
-      </w:r>
-      <w:proofErr w:type="spellEnd"/>
-      <w:r>
-        <w:rPr>
-          <w:highlight w:val="yellow"/>
-        </w:rPr>
-        <w:t>, na.rm = TRUE)</w:t>
-      </w:r>
-    </w:p>
-    <w:p>
-      <w:pPr>
-        <w:pStyle w:val="ListParagraph"/>
-        <w:ind w:left="1080"/>
-        <w:rPr>
-          <w:b/>
-          <w:bCs/>
-        </w:rPr>
-      </w:pPr>
-      <w:proofErr w:type="spellStart"/>
-      <w:r>
-        <w:rPr>
-          <w:highlight w:val="yellow"/>
-        </w:rPr>
-        <w:t>data$Trihelomethain</w:t>
-      </w:r>
-      <w:proofErr w:type="spellEnd"/>
-      <w:r>
-        <w:rPr>
-          <w:highlight w:val="yellow"/>
-        </w:rPr>
-        <w:t>[which(is.na(</w:t>
-      </w:r>
-      <w:proofErr w:type="spellStart"/>
-      <w:r>
-        <w:rPr>
-          <w:highlight w:val="yellow"/>
-        </w:rPr>
-        <w:t>data$Trihelomethain</w:t>
-      </w:r>
-      <w:proofErr w:type="spellEnd"/>
-      <w:r>
-        <w:rPr>
-          <w:highlight w:val="yellow"/>
-        </w:rPr>
-        <w:t xml:space="preserve">))] = </w:t>
-      </w:r>
-      <w:proofErr w:type="gramStart"/>
-      <w:r>
-        <w:rPr>
-          <w:highlight w:val="yellow"/>
-        </w:rPr>
-        <w:t>median</w:t>
-      </w:r>
-      <w:r>
-        <w:rPr>
-          <w:highlight w:val="yellow"/>
-        </w:rPr>
-        <w:t>(</w:t>
-      </w:r>
-      <w:proofErr w:type="spellStart"/>
-      <w:proofErr w:type="gramEnd"/>
-      <w:r>
-        <w:rPr>
-          <w:highlight w:val="yellow"/>
-        </w:rPr>
-        <w:t>data$Trihelomethain</w:t>
-      </w:r>
-      <w:proofErr w:type="spellEnd"/>
-      <w:r>
-        <w:rPr>
-          <w:highlight w:val="yellow"/>
-        </w:rPr>
-        <w:t>, na.rm = TRUE)</w:t>
-      </w:r>
-    </w:p>
-    <w:p>
-      <w:pPr>
-        <w:pStyle w:val="ListParagraph"/>
-        <w:ind w:left="1080"/>
-        <w:rPr>
-          <w:b/>
-          <w:bCs/>
-        </w:rPr>
-      </w:pPr>
-    </w:p>
+        <w:t>) function.</w:t>
+      </w:r>
+    </w:p>
+    <w:p>
+      <w:pPr>
+        <w:pStyle w:val="ListParagraph"/>
+        <w:jc w:val="both"/>
+      </w:pPr>
+    </w:p>
+    <w:p>
+      <w:pPr>
+        <w:pStyle w:val="ListParagraph"/>
+        <w:numPr>
+          <w:ilvl w:val="0"/>
+          <w:numId w:val="3"/>
+        </w:numPr>
+      </w:pPr>
+      <w:r>
+        <w:rPr>
+          <w:b/>
+          <w:bCs/>
+        </w:rPr>
+        <w:t>Data Split:</w:t>
+      </w:r>
+    </w:p>
+    <w:p>
+      <w:pPr>
+        <w:pStyle w:val="ListParagraph"/>
+      </w:pPr>
+      <w:r>
+        <w:t xml:space="preserve">The processed data is split into two parts </w:t>
+      </w:r>
+      <w:proofErr w:type="spellStart"/>
+      <w:r>
+        <w:t>train_data</w:t>
+      </w:r>
+      <w:proofErr w:type="spellEnd"/>
+      <w:r>
+        <w:t xml:space="preserve"> &amp; </w:t>
+      </w:r>
+      <w:proofErr w:type="spellStart"/>
+      <w:r>
+        <w:t>test_data</w:t>
+      </w:r>
+      <w:proofErr w:type="spellEnd"/>
+      <w:r>
+        <w:t xml:space="preserve"> (90% and 10% respectively).</w:t>
+      </w:r>
+      <w:r>
+        <w:br/>
+        <w:t>It will help in further evaluating the data.</w:t>
+      </w:r>
+      <w:r>
+        <w:br/>
+      </w:r>
+    </w:p>
+    <w:p/>
     <w:sectPr>
       <w:pgSz w:w="11906" w:h="16838"/>
       <w:pgMar w:top="1440" w:right="1440" w:bottom="1440" w:left="1440" w:header="708" w:footer="708" w:gutter="0"/>
@@ -1457,7 +1796,7 @@
   <w:abstractNum w:abstractNumId="2" w15:restartNumberingAfterBreak="0">
     <w:nsid w:val="2ADE4750"/>
     <w:multiLevelType w:val="hybridMultilevel"/>
-    <w:tmpl w:val="17B25E14"/>
+    <w:tmpl w:val="2FA08712"/>
     <w:lvl w:ilvl="0" w:tplc="40090001">
       <w:start w:val="1"/>
       <w:numFmt w:val="bullet"/>
@@ -2120,7 +2459,6 @@
   <w:style w:type="character" w:default="1" w:styleId="DefaultParagraphFont">
     <w:name w:val="Default Paragraph Font"/>
     <w:uiPriority w:val="1"/>
-    <w:semiHidden/>
     <w:unhideWhenUsed/>
   </w:style>
   <w:style w:type="table" w:default="1" w:styleId="TableNormal">
@@ -2243,6 +2581,16 @@
       <w:rFonts w:ascii="Consolas" w:hAnsi="Consolas" w:cs="Mangal"/>
       <w:sz w:val="20"/>
       <w:szCs w:val="18"/>
+    </w:rPr>
+  </w:style>
+  <w:style w:type="character" w:styleId="PlaceholderText">
+    <w:name w:val="Placeholder Text"/>
+    <w:basedOn w:val="DefaultParagraphFont"/>
+    <w:uiPriority w:val="99"/>
+    <w:semiHidden/>
+    <w:rsid w:val="00166A6D"/>
+    <w:rPr>
+      <w:color w:val="666666"/>
     </w:rPr>
   </w:style>
 </w:styles>

</xml_diff>